<commit_message>
Added some killer CSS styling
</commit_message>
<xml_diff>
--- a/ingredients.docx
+++ b/ingredients.docx
@@ -746,7 +746,18 @@
           <w:sz w:val="32"/>
           <w:szCs w:val="32"/>
         </w:rPr>
-        <w:t>. This </w:t>
+        <w:t>. T</w:t>
+      </w:r>
+      <w:bookmarkStart w:id="0" w:name="_GoBack"/>
+      <w:bookmarkEnd w:id="0"/>
+      <w:r>
+        <w:rPr>
+          <w:rFonts w:eastAsia="Times New Roman" w:cs="Arial"/>
+          <w:color w:val="222222"/>
+          <w:sz w:val="32"/>
+          <w:szCs w:val="32"/>
+        </w:rPr>
+        <w:t>his </w:t>
       </w:r>
       <w:hyperlink r:id="rId19" w:tooltip="Punjabi cuisine" w:history="1">
         <w:r>
@@ -2475,6 +2486,7 @@
         </w:rPr>
         <w:t xml:space="preserve"> a great source of carbohydrates and proteins. The fermentation increases proteins and enhances the vitamin B content of the food. As it is steamed, fat content is low and it is easily digestible. Use of black gram and rice in </w:t>
       </w:r>
+      <w:proofErr w:type="spellStart"/>
       <w:r>
         <w:rPr>
           <w:rFonts w:eastAsia="Times New Roman" w:cs="Times New Roman"/>
@@ -2484,8 +2496,7 @@
         </w:rPr>
         <w:t>idli</w:t>
       </w:r>
-      <w:bookmarkStart w:id="0" w:name="_GoBack"/>
-      <w:bookmarkEnd w:id="0"/>
+      <w:proofErr w:type="spellEnd"/>
       <w:r>
         <w:rPr>
           <w:rFonts w:eastAsia="Times New Roman" w:cs="Times New Roman"/>
@@ -2534,6 +2545,15 @@
           <w:szCs w:val="32"/>
         </w:rPr>
         <w:t xml:space="preserve"> and proteins</w:t>
+      </w:r>
+      <w:r>
+        <w:rPr>
+          <w:rFonts w:eastAsia="Times New Roman" w:cs="Times New Roman"/>
+          <w:color w:val="333333"/>
+          <w:sz w:val="32"/>
+          <w:szCs w:val="32"/>
+        </w:rPr>
+        <w:t>.</w:t>
       </w:r>
     </w:p>
     <w:p>

</xml_diff>